<commit_message>
definitive version without final changes
</commit_message>
<xml_diff>
--- a/verslag/verslag.docx
+++ b/verslag/verslag.docx
@@ -3777,9 +3777,9 @@
         </w:rPr>
         <w:drawing>
           <wp:inline distT="0" distB="0" distL="0" distR="0">
-            <wp:extent cx="5646241" cy="4448907"/>
-            <wp:effectExtent l="19050" t="19050" r="11609" b="27843"/>
-            <wp:docPr id="4" name="Afbeelding 4" descr="C:\programmeren koen\github\posBasedPhysicsVisualiser\verslag\path4213-5-0-7.png"/>
+            <wp:extent cx="5286375" cy="4031722"/>
+            <wp:effectExtent l="19050" t="19050" r="28575" b="25928"/>
+            <wp:docPr id="1" name="Afbeelding 1" descr="C:\programmeren koen\github\posBasedPhysicsVisualiser\verslag\path4213-5-0-7.png"/>
             <wp:cNvGraphicFramePr>
               <a:graphicFrameLocks xmlns:a="http://schemas.openxmlformats.org/drawingml/2006/main" noChangeAspect="1"/>
             </wp:cNvGraphicFramePr>
@@ -3787,14 +3787,14 @@
               <a:graphicData uri="http://schemas.openxmlformats.org/drawingml/2006/picture">
                 <pic:pic xmlns:pic="http://schemas.openxmlformats.org/drawingml/2006/picture">
                   <pic:nvPicPr>
-                    <pic:cNvPr id="0" name="Picture 4" descr="C:\programmeren koen\github\posBasedPhysicsVisualiser\verslag\path4213-5-0-7.png"/>
+                    <pic:cNvPr id="0" name="Picture 1" descr="C:\programmeren koen\github\posBasedPhysicsVisualiser\verslag\path4213-5-0-7.png"/>
                     <pic:cNvPicPr>
                       <a:picLocks noChangeAspect="1" noChangeArrowheads="1"/>
                     </pic:cNvPicPr>
                   </pic:nvPicPr>
                   <pic:blipFill>
                     <a:blip r:embed="rId6" cstate="print"/>
-                    <a:srcRect l="14536" t="11124" r="12113" b="12713"/>
+                    <a:srcRect l="12124" t="9540" r="9699" b="12720"/>
                     <a:stretch>
                       <a:fillRect/>
                     </a:stretch>
@@ -3802,7 +3802,7 @@
                   <pic:spPr bwMode="auto">
                     <a:xfrm>
                       <a:off x="0" y="0"/>
-                      <a:ext cx="5648099" cy="4450371"/>
+                      <a:ext cx="5286375" cy="4031722"/>
                     </a:xfrm>
                     <a:prstGeom prst="rect">
                       <a:avLst/>
@@ -3963,19 +3963,19 @@
       </w:r>
       <w:proofErr w:type="spellEnd"/>
       <w:r>
-        <w:t xml:space="preserve">', hoewel hier gekozen word om de snelheden van de particles na elke tijdstap uit te rekenen </w:t>
+        <w:t xml:space="preserve">', hoewel hier gekozen word om de snelheden van de particles na elke tijdstap uit te rekenen en ze expliciet op te slaan. De resulterende posities zijn identiek aan de resultaten van normale </w:t>
+      </w:r>
+      <w:proofErr w:type="spellStart"/>
+      <w:r>
+        <w:t>Verlet-integratie</w:t>
+      </w:r>
+      <w:proofErr w:type="spellEnd"/>
+      <w:r>
+        <w:t xml:space="preserve">, wat ook betekent dat de wiskundig fout nog steeds aanwezig is. Er is gekozen voor </w:t>
       </w:r>
       <w:r>
         <w:lastRenderedPageBreak/>
-        <w:t xml:space="preserve">en ze expliciet op te slaan. De resulterende posities zijn identiek aan de resultaten van normale </w:t>
-      </w:r>
-      <w:proofErr w:type="spellStart"/>
-      <w:r>
-        <w:t>Verlet-integratie</w:t>
-      </w:r>
-      <w:proofErr w:type="spellEnd"/>
-      <w:r>
-        <w:t>, wat ook betekent dat de wiskundig fout nog steeds aanwezig is. Er is gekozen voor het expliciet opslaan van de snelheden omdat dit het mogelijk maakt de snelheden aan te passen zonder de posities te hoeven veranderen. Voor mijn toepassing heeft deze aanpassing nog een voordeel; hierdoor is het namelijk mogelijk om de formules te veranderen zodat het niet meer nodig is om een constante snelheid aan te nemen, wat er voor zorgt dat de eerder beschreven wiskundige fout niet meer aanwezig is.</w:t>
+        <w:t>het expliciet opslaan van de snelheden omdat dit het mogelijk maakt de snelheden aan te passen zonder de posities te hoeven veranderen. Voor mijn toepassing heeft deze aanpassing nog een voordeel; hierdoor is het namelijk mogelijk om de formules te veranderen zodat het niet meer nodig is om een constante snelheid aan te nemen, wat er voor zorgt dat de eerder beschreven wiskundige fout niet meer aanwezig is.</w:t>
       </w:r>
     </w:p>
     <w:p>
@@ -4808,7 +4808,21 @@
         <w:jc w:val="both"/>
       </w:pPr>
       <w:r>
-        <w:t>|P[n]dS|: benodigde afstand waarover particle n verplaatst moet worden (in m)</w:t>
+        <w:t>P[n]</w:t>
+      </w:r>
+      <w:proofErr w:type="spellStart"/>
+      <w:r>
+        <w:t>dS</w:t>
+      </w:r>
+      <w:proofErr w:type="spellEnd"/>
+      <w:r>
+        <w:t xml:space="preserve">: </w:t>
+      </w:r>
+      <w:r>
+        <w:t>benodigde verplaatsing van particle n om de constraint te handhaven</w:t>
+      </w:r>
+      <w:r>
+        <w:t xml:space="preserve"> (in m)</w:t>
       </w:r>
     </w:p>
     <w:p>
@@ -4885,18 +4899,49 @@
     <w:p>
       <w:pPr>
         <w:spacing w:after="0"/>
-        <w:ind w:firstLine="708"/>
-        <w:jc w:val="both"/>
-        <w:rPr>
-          <w:lang w:val="en-GB"/>
-        </w:rPr>
-      </w:pPr>
-      <w:r>
-        <w:rPr>
-          <w:lang w:val="en-GB"/>
-        </w:rPr>
-        <w:tab/>
-        <w:t>E = 2 * ||P[1]S - P[2]S| - d| * P[1]m / (1 + P[1]m / P[2]m)</w:t>
+        <w:jc w:val="both"/>
+      </w:pPr>
+      <w:r>
+        <w:rPr>
+          <w:lang w:val="en-GB"/>
+        </w:rPr>
+        <w:tab/>
+      </w:r>
+      <w:r>
+        <w:rPr>
+          <w:lang w:val="en-GB"/>
+        </w:rPr>
+        <w:tab/>
+      </w:r>
+      <w:r>
+        <w:t xml:space="preserve">E = 2 * </w:t>
+      </w:r>
+      <w:r>
+        <w:t>P[1]</w:t>
+      </w:r>
+      <w:r>
+        <w:t>m * |</w:t>
+      </w:r>
+      <w:r>
+        <w:t>d - |</w:t>
+      </w:r>
+      <w:r>
+        <w:rPr>
+          <w:lang w:val="en-GB"/>
+        </w:rPr>
+        <w:t>P[2]S – P[1]s</w:t>
+      </w:r>
+      <w:r>
+        <w:t>||</w:t>
+      </w:r>
+      <w:r>
+        <w:t xml:space="preserve"> </w:t>
+      </w:r>
+      <w:r>
+        <w:t>/ (</w:t>
+      </w:r>
+      <w:r>
+        <w:t>P[1]m / P[2]m + 1)</w:t>
       </w:r>
     </w:p>
     <w:p>
@@ -4968,7 +5013,10 @@
         <w:jc w:val="both"/>
       </w:pPr>
       <w:r>
-        <w:t>P[n]m: de massa van particle n (in kg)</w:t>
+        <w:t xml:space="preserve">P[n]m: </w:t>
+      </w:r>
+      <w:r>
+        <w:t>massa van particle n (in kg)</w:t>
       </w:r>
     </w:p>
     <w:p>
@@ -5292,7 +5340,6 @@
     <w:p>
       <w:pPr>
         <w:spacing w:after="0"/>
-        <w:ind w:firstLine="708"/>
         <w:jc w:val="both"/>
       </w:pPr>
     </w:p>
@@ -6341,6 +6388,157 @@
         <w:spacing w:after="0"/>
         <w:jc w:val="both"/>
       </w:pPr>
+      <w:r>
+        <w:t>Omdat een aantal grootheden hier in vrijwel alle formules gebruikt worden, wordt de toelichting van de grootheden en eenheden voor alle volgende formules van te voren gegeven:</w:t>
+      </w:r>
+    </w:p>
+    <w:p>
+      <w:pPr>
+        <w:spacing w:after="0"/>
+        <w:jc w:val="both"/>
+      </w:pPr>
+    </w:p>
+    <w:p>
+      <w:pPr>
+        <w:spacing w:after="0"/>
+        <w:jc w:val="both"/>
+      </w:pPr>
+      <w:r>
+        <w:t xml:space="preserve">P[n]S: </w:t>
+      </w:r>
+      <w:r>
+        <w:t xml:space="preserve">huidige </w:t>
+      </w:r>
+      <w:r>
+        <w:t>positie van particle n (in m)</w:t>
+      </w:r>
+    </w:p>
+    <w:p>
+      <w:pPr>
+        <w:spacing w:after="0"/>
+        <w:jc w:val="both"/>
+      </w:pPr>
+      <w:r>
+        <w:t>P[n]</w:t>
+      </w:r>
+      <w:proofErr w:type="spellStart"/>
+      <w:r>
+        <w:t>dS</w:t>
+      </w:r>
+      <w:proofErr w:type="spellEnd"/>
+      <w:r>
+        <w:t xml:space="preserve">: </w:t>
+      </w:r>
+      <w:r>
+        <w:t>benodigde verplaatsing van particle n om de constraint te handhaven</w:t>
+      </w:r>
+      <w:r>
+        <w:t xml:space="preserve"> (in m)</w:t>
+      </w:r>
+    </w:p>
+    <w:p>
+      <w:pPr>
+        <w:spacing w:after="0"/>
+        <w:jc w:val="both"/>
+      </w:pPr>
+      <w:r>
+        <w:t>P[n]m: massa van particle n (in kg)</w:t>
+      </w:r>
+    </w:p>
+    <w:p>
+      <w:pPr>
+        <w:spacing w:after="0"/>
+        <w:jc w:val="both"/>
+      </w:pPr>
+      <w:r>
+        <w:t>P[n</w:t>
+      </w:r>
+      <w:r>
+        <w:t>]</w:t>
+      </w:r>
+      <w:proofErr w:type="spellStart"/>
+      <w:r>
+        <w:t>Fn</w:t>
+      </w:r>
+      <w:proofErr w:type="spellEnd"/>
+      <w:r>
+        <w:t>: normaa</w:t>
+      </w:r>
+      <w:r>
+        <w:t>lkracht op particle n (in N)</w:t>
+      </w:r>
+    </w:p>
+    <w:p>
+      <w:pPr>
+        <w:spacing w:after="0"/>
+        <w:jc w:val="both"/>
+      </w:pPr>
+      <w:r>
+        <w:t xml:space="preserve">d: </w:t>
+      </w:r>
+      <w:r>
+        <w:t>afstand die de particles minimaal tot elkaar horen te hebben (in m)</w:t>
+      </w:r>
+    </w:p>
+    <w:p>
+      <w:pPr>
+        <w:spacing w:after="0"/>
+        <w:jc w:val="both"/>
+      </w:pPr>
+      <w:r>
+        <w:t>E: fout van de constraint (in m*kg)</w:t>
+      </w:r>
+    </w:p>
+    <w:p>
+      <w:pPr>
+        <w:spacing w:after="0"/>
+        <w:jc w:val="both"/>
+      </w:pPr>
+      <w:r>
+        <w:t>Er: hoeveel de fout van de constraint verminderd moet worden (in m*kg)</w:t>
+      </w:r>
+    </w:p>
+    <w:p>
+      <w:pPr>
+        <w:spacing w:after="0"/>
+        <w:jc w:val="both"/>
+      </w:pPr>
+      <w:r>
+        <w:t>a: acceleratie (in m/s</w:t>
+      </w:r>
+      <w:r>
+        <w:rPr>
+          <w:vertAlign w:val="superscript"/>
+        </w:rPr>
+        <w:t>2</w:t>
+      </w:r>
+      <w:r>
+        <w:t>)</w:t>
+      </w:r>
+    </w:p>
+    <w:p>
+      <w:pPr>
+        <w:spacing w:after="0"/>
+        <w:jc w:val="both"/>
+      </w:pPr>
+      <w:r>
+        <w:t>t</w:t>
+      </w:r>
+      <w:r>
+        <w:t>: tijdsinterval (in s)</w:t>
+      </w:r>
+    </w:p>
+    <w:p>
+      <w:pPr>
+        <w:spacing w:after="0"/>
+        <w:jc w:val="both"/>
+      </w:pPr>
+      <w:r>
+        <w:t>Sr: relatieve positie van particle 2 ten</w:t>
+      </w:r>
+      <w:r>
+        <w:t xml:space="preserve"> opzichte van particle1 (in m)</w:t>
+      </w:r>
     </w:p>
     <w:p>
       <w:pPr>
@@ -6353,6 +6551,83 @@
       </w:r>
       <w:proofErr w:type="spellEnd"/>
       <w:r>
+        <w:t>: relatieve verplaatsing die particle 2 ten opzichte van particle 1 moet ondervinden zodat de constraint gehandhaafd blijft (in m)</w:t>
+      </w:r>
+    </w:p>
+    <w:p>
+      <w:pPr>
+        <w:spacing w:after="0"/>
+        <w:jc w:val="both"/>
+      </w:pPr>
+    </w:p>
+    <w:p>
+      <w:pPr>
+        <w:spacing w:after="0"/>
+        <w:jc w:val="both"/>
+      </w:pPr>
+      <w:r>
+        <w:t xml:space="preserve">Uit de definitie van Sr en </w:t>
+      </w:r>
+      <w:proofErr w:type="spellStart"/>
+      <w:r>
+        <w:t>dSr</w:t>
+      </w:r>
+      <w:proofErr w:type="spellEnd"/>
+      <w:r>
+        <w:t xml:space="preserve"> zijn de volgende formules op te stellen:</w:t>
+      </w:r>
+    </w:p>
+    <w:p>
+      <w:pPr>
+        <w:spacing w:after="0"/>
+        <w:jc w:val="both"/>
+        <w:rPr>
+          <w:lang w:val="en-GB"/>
+        </w:rPr>
+      </w:pPr>
+    </w:p>
+    <w:p>
+      <w:pPr>
+        <w:spacing w:after="0"/>
+        <w:ind w:firstLine="708"/>
+        <w:jc w:val="both"/>
+        <w:rPr>
+          <w:lang w:val="en-GB"/>
+        </w:rPr>
+      </w:pPr>
+      <w:proofErr w:type="spellStart"/>
+      <w:r>
+        <w:rPr>
+          <w:lang w:val="en-GB"/>
+        </w:rPr>
+        <w:t>Sr</w:t>
+      </w:r>
+      <w:proofErr w:type="spellEnd"/>
+      <w:r>
+        <w:rPr>
+          <w:lang w:val="en-GB"/>
+        </w:rPr>
+        <w:t xml:space="preserve"> = P[2]S – P[1]s</w:t>
+      </w:r>
+    </w:p>
+    <w:p>
+      <w:pPr>
+        <w:spacing w:after="0"/>
+        <w:jc w:val="both"/>
+      </w:pPr>
+    </w:p>
+    <w:p>
+      <w:pPr>
+        <w:spacing w:after="0"/>
+        <w:ind w:firstLine="708"/>
+        <w:jc w:val="both"/>
+      </w:pPr>
+      <w:proofErr w:type="spellStart"/>
+      <w:r>
+        <w:t>dSr</w:t>
+      </w:r>
+      <w:proofErr w:type="spellEnd"/>
+      <w:r>
         <w:t xml:space="preserve"> = P[2]</w:t>
       </w:r>
       <w:proofErr w:type="spellStart"/>
@@ -6380,685 +6655,1807 @@
         <w:spacing w:after="0"/>
         <w:jc w:val="both"/>
       </w:pPr>
-    </w:p>
-    <w:p>
-      <w:pPr>
-        <w:spacing w:after="0"/>
-        <w:jc w:val="both"/>
-      </w:pPr>
-      <w:r>
-        <w:t>Sr = P[2]S – P[1]s</w:t>
-      </w:r>
-    </w:p>
-    <w:p>
-      <w:pPr>
-        <w:spacing w:after="0"/>
-        <w:jc w:val="both"/>
-      </w:pPr>
+      <w:r>
+        <w:t>Aangezien normaalkrachten werken op de normaal van de contact moet de richting van de verplaatsing van particle 2 gelijk zijn aan de richting van de relatieve positie van particle 2 ten opzichte van particle 1, wat leid tot de volgende formule:</w:t>
+      </w:r>
+    </w:p>
+    <w:p>
+      <w:pPr>
+        <w:spacing w:after="0"/>
+        <w:jc w:val="both"/>
+      </w:pPr>
+    </w:p>
+    <w:p>
+      <w:pPr>
+        <w:spacing w:after="0"/>
+        <w:ind w:firstLine="708"/>
+        <w:jc w:val="both"/>
+      </w:pPr>
+      <w:r>
+        <w:t>Sr / |Sr| = P[2]</w:t>
+      </w:r>
+      <w:proofErr w:type="spellStart"/>
+      <w:r>
+        <w:t>dS</w:t>
+      </w:r>
+      <w:proofErr w:type="spellEnd"/>
+      <w:r>
+        <w:t xml:space="preserve"> / |P[2]</w:t>
+      </w:r>
+      <w:proofErr w:type="spellStart"/>
+      <w:r>
+        <w:t>dS</w:t>
+      </w:r>
+      <w:proofErr w:type="spellEnd"/>
+      <w:r>
+        <w:t>|</w:t>
+      </w:r>
+    </w:p>
+    <w:p>
+      <w:pPr>
+        <w:spacing w:after="0"/>
+        <w:jc w:val="both"/>
+      </w:pPr>
+    </w:p>
+    <w:p>
+      <w:pPr>
+        <w:spacing w:after="0"/>
+        <w:jc w:val="both"/>
+      </w:pPr>
+      <w:r>
+        <w:t>De derde wet van Newton stelt dat de normaalkracht die uitwerkt op het andere object de in de omgekeerde richting moet staan. Dit geeft:</w:t>
+      </w:r>
+    </w:p>
+    <w:p>
+      <w:pPr>
+        <w:spacing w:after="0"/>
+        <w:jc w:val="both"/>
+      </w:pPr>
+    </w:p>
+    <w:p>
+      <w:pPr>
+        <w:spacing w:after="0"/>
+        <w:ind w:firstLine="708"/>
+        <w:jc w:val="both"/>
+      </w:pPr>
+      <w:r>
+        <w:t>Sr / |Sr| = P[2]</w:t>
+      </w:r>
+      <w:proofErr w:type="spellStart"/>
+      <w:r>
+        <w:t>dS</w:t>
+      </w:r>
+      <w:proofErr w:type="spellEnd"/>
+      <w:r>
+        <w:t xml:space="preserve"> / |P[2]</w:t>
+      </w:r>
+      <w:proofErr w:type="spellStart"/>
+      <w:r>
+        <w:t>dS</w:t>
+      </w:r>
+      <w:proofErr w:type="spellEnd"/>
+      <w:r>
+        <w:t>| = - P[1]</w:t>
+      </w:r>
+      <w:proofErr w:type="spellStart"/>
+      <w:r>
+        <w:t>dS</w:t>
+      </w:r>
+      <w:proofErr w:type="spellEnd"/>
+      <w:r>
+        <w:t xml:space="preserve"> / |P[1]</w:t>
+      </w:r>
+      <w:proofErr w:type="spellStart"/>
+      <w:r>
+        <w:t>dS</w:t>
+      </w:r>
+      <w:proofErr w:type="spellEnd"/>
+      <w:r>
+        <w:t>|</w:t>
+      </w:r>
+    </w:p>
+    <w:p>
+      <w:pPr>
+        <w:spacing w:after="0"/>
+        <w:jc w:val="both"/>
+      </w:pPr>
+    </w:p>
+    <w:p>
+      <w:pPr>
+        <w:spacing w:after="0"/>
+        <w:jc w:val="both"/>
+      </w:pPr>
+      <w:r>
+        <w:t xml:space="preserve">Dit zorgt er voor dat de richting van </w:t>
+      </w:r>
       <w:proofErr w:type="spellStart"/>
       <w:r>
         <w:t>dSr</w:t>
       </w:r>
       <w:proofErr w:type="spellEnd"/>
       <w:r>
+        <w:t xml:space="preserve"> gelijk is aan de richting van Sr:</w:t>
+      </w:r>
+    </w:p>
+    <w:p>
+      <w:pPr>
+        <w:spacing w:after="0"/>
+        <w:ind w:firstLine="708"/>
+        <w:jc w:val="both"/>
+      </w:pPr>
+    </w:p>
+    <w:p>
+      <w:pPr>
+        <w:spacing w:after="0"/>
+        <w:ind w:firstLine="708"/>
+        <w:jc w:val="both"/>
+      </w:pPr>
+      <w:proofErr w:type="spellStart"/>
+      <w:r>
+        <w:t>dSr</w:t>
+      </w:r>
+      <w:proofErr w:type="spellEnd"/>
+      <w:r>
+        <w:t xml:space="preserve"> = Sr / |Sr|</w:t>
+      </w:r>
+    </w:p>
+    <w:p>
+      <w:pPr>
+        <w:spacing w:after="0"/>
+        <w:jc w:val="both"/>
+      </w:pPr>
+    </w:p>
+    <w:p>
+      <w:pPr>
+        <w:spacing w:after="0"/>
+        <w:jc w:val="both"/>
+      </w:pPr>
+      <w:r>
+        <w:t xml:space="preserve">De magnitude van </w:t>
+      </w:r>
+      <w:proofErr w:type="spellStart"/>
+      <w:r>
+        <w:t>dSr</w:t>
+      </w:r>
+      <w:proofErr w:type="spellEnd"/>
+      <w:r>
+        <w:t xml:space="preserve"> kan bepaalt worden met het volgende algoritme:</w:t>
+      </w:r>
+    </w:p>
+    <w:p>
+      <w:pPr>
+        <w:spacing w:after="0"/>
+        <w:jc w:val="both"/>
+      </w:pPr>
+    </w:p>
+    <w:p>
+      <w:pPr>
+        <w:spacing w:after="0"/>
+        <w:ind w:left="708"/>
+        <w:jc w:val="both"/>
+      </w:pPr>
+      <w:proofErr w:type="spellStart"/>
+      <w:r>
+        <w:t>If</w:t>
+      </w:r>
+      <w:proofErr w:type="spellEnd"/>
+      <w:r>
+        <w:t xml:space="preserve"> (d &gt; |Sr|) {</w:t>
+      </w:r>
+    </w:p>
+    <w:p>
+      <w:pPr>
+        <w:spacing w:after="0"/>
+        <w:ind w:left="708"/>
+        <w:jc w:val="both"/>
+      </w:pPr>
+      <w:r>
+        <w:tab/>
+        <w:t>|</w:t>
+      </w:r>
+      <w:proofErr w:type="spellStart"/>
+      <w:r>
+        <w:t>dSr</w:t>
+      </w:r>
+      <w:proofErr w:type="spellEnd"/>
+      <w:r>
+        <w:t>| = d - |Sr|</w:t>
+      </w:r>
+    </w:p>
+    <w:p>
+      <w:pPr>
+        <w:spacing w:after="0"/>
+        <w:ind w:left="708"/>
+        <w:jc w:val="both"/>
+      </w:pPr>
+      <w:r>
+        <w:t xml:space="preserve">} </w:t>
+      </w:r>
+      <w:proofErr w:type="spellStart"/>
+      <w:r>
+        <w:t>else</w:t>
+      </w:r>
+      <w:proofErr w:type="spellEnd"/>
+      <w:r>
+        <w:t xml:space="preserve"> {</w:t>
+      </w:r>
+    </w:p>
+    <w:p>
+      <w:pPr>
+        <w:spacing w:after="0"/>
+        <w:ind w:left="708"/>
+        <w:jc w:val="both"/>
+      </w:pPr>
+      <w:r>
+        <w:lastRenderedPageBreak/>
+        <w:tab/>
+        <w:t>|</w:t>
+      </w:r>
+      <w:proofErr w:type="spellStart"/>
+      <w:r>
+        <w:t>dSr</w:t>
+      </w:r>
+      <w:proofErr w:type="spellEnd"/>
+      <w:r>
+        <w:t>| = 0</w:t>
+      </w:r>
+    </w:p>
+    <w:p>
+      <w:pPr>
+        <w:spacing w:after="0"/>
+        <w:ind w:left="708"/>
+        <w:jc w:val="both"/>
+      </w:pPr>
+      <w:r>
+        <w:t>}</w:t>
+      </w:r>
+    </w:p>
+    <w:p>
+      <w:pPr>
+        <w:spacing w:after="0"/>
+        <w:jc w:val="both"/>
+      </w:pPr>
+    </w:p>
+    <w:p>
+      <w:pPr>
+        <w:spacing w:after="0"/>
+        <w:jc w:val="both"/>
+      </w:pPr>
+      <w:r>
+        <w:t xml:space="preserve">Gecombineerd tot </w:t>
+      </w:r>
+      <w:r>
+        <w:t>éé</w:t>
+      </w:r>
+      <w:r>
+        <w:t>n algoritme geeft dit:</w:t>
+      </w:r>
+    </w:p>
+    <w:p>
+      <w:pPr>
+        <w:spacing w:after="0"/>
+        <w:ind w:firstLine="708"/>
+        <w:jc w:val="both"/>
+      </w:pPr>
+    </w:p>
+    <w:p>
+      <w:pPr>
+        <w:spacing w:after="0"/>
+        <w:ind w:firstLine="708"/>
+        <w:jc w:val="both"/>
+      </w:pPr>
+      <w:proofErr w:type="spellStart"/>
+      <w:r>
+        <w:t>dSr</w:t>
+      </w:r>
+      <w:proofErr w:type="spellEnd"/>
+      <w:r>
+        <w:t xml:space="preserve"> = Sr / |Sr|</w:t>
+      </w:r>
+    </w:p>
+    <w:p>
+      <w:pPr>
+        <w:spacing w:after="0"/>
+        <w:jc w:val="both"/>
+      </w:pPr>
+    </w:p>
+    <w:p>
+      <w:pPr>
+        <w:spacing w:after="0"/>
+        <w:ind w:left="708"/>
+        <w:jc w:val="both"/>
+      </w:pPr>
+      <w:proofErr w:type="spellStart"/>
+      <w:r>
+        <w:t>If</w:t>
+      </w:r>
+      <w:proofErr w:type="spellEnd"/>
+      <w:r>
+        <w:t xml:space="preserve"> (d &gt; |Sr|) {</w:t>
+      </w:r>
+    </w:p>
+    <w:p>
+      <w:pPr>
+        <w:spacing w:after="0"/>
+        <w:ind w:left="708"/>
+        <w:jc w:val="both"/>
+      </w:pPr>
+      <w:r>
+        <w:tab/>
+      </w:r>
+      <w:proofErr w:type="spellStart"/>
+      <w:r>
+        <w:t>dSr</w:t>
+      </w:r>
+      <w:proofErr w:type="spellEnd"/>
+      <w:r>
+        <w:t xml:space="preserve"> = </w:t>
+      </w:r>
+      <w:proofErr w:type="spellStart"/>
+      <w:r>
+        <w:t>dSr</w:t>
+      </w:r>
+      <w:proofErr w:type="spellEnd"/>
+      <w:r>
+        <w:t xml:space="preserve"> * (d - |Sr|)</w:t>
+      </w:r>
+    </w:p>
+    <w:p>
+      <w:pPr>
+        <w:spacing w:after="0"/>
+        <w:ind w:left="708"/>
+        <w:jc w:val="both"/>
+      </w:pPr>
+      <w:r>
+        <w:t xml:space="preserve">} </w:t>
+      </w:r>
+      <w:proofErr w:type="spellStart"/>
+      <w:r>
+        <w:t>else</w:t>
+      </w:r>
+      <w:proofErr w:type="spellEnd"/>
+      <w:r>
+        <w:t xml:space="preserve"> {</w:t>
+      </w:r>
+    </w:p>
+    <w:p>
+      <w:pPr>
+        <w:spacing w:after="0"/>
+        <w:ind w:left="708"/>
+        <w:jc w:val="both"/>
+      </w:pPr>
+      <w:r>
+        <w:tab/>
+      </w:r>
+      <w:proofErr w:type="spellStart"/>
+      <w:r>
+        <w:t>dSr</w:t>
+      </w:r>
+      <w:proofErr w:type="spellEnd"/>
+      <w:r>
+        <w:t xml:space="preserve"> = </w:t>
+      </w:r>
+      <w:proofErr w:type="spellStart"/>
+      <w:r>
+        <w:t>dSr</w:t>
+      </w:r>
+      <w:proofErr w:type="spellEnd"/>
+      <w:r>
+        <w:t xml:space="preserve"> * 0</w:t>
+      </w:r>
+    </w:p>
+    <w:p>
+      <w:pPr>
+        <w:spacing w:after="0"/>
+        <w:ind w:left="708"/>
+        <w:jc w:val="both"/>
+      </w:pPr>
+      <w:r>
+        <w:t>}</w:t>
+      </w:r>
+    </w:p>
+    <w:p>
+      <w:pPr>
+        <w:spacing w:after="0"/>
+        <w:jc w:val="both"/>
+      </w:pPr>
+    </w:p>
+    <w:p>
+      <w:pPr>
+        <w:spacing w:after="0"/>
+        <w:jc w:val="both"/>
+      </w:pPr>
+      <w:r>
+        <w:t xml:space="preserve">De </w:t>
+      </w:r>
+      <w:proofErr w:type="spellStart"/>
+      <w:r>
+        <w:t>de</w:t>
+      </w:r>
+      <w:proofErr w:type="spellEnd"/>
+      <w:r>
+        <w:t xml:space="preserve"> volgende</w:t>
+      </w:r>
+      <w:r>
+        <w:t xml:space="preserve"> formules</w:t>
+      </w:r>
+      <w:r>
+        <w:t xml:space="preserve"> beschrijven</w:t>
+      </w:r>
+      <w:r>
+        <w:t xml:space="preserve"> de tweede wet van Newton, de derde wet van Newton en een de invloed van acceleratie op positie</w:t>
+      </w:r>
+      <w:r>
+        <w:t>:</w:t>
+      </w:r>
+    </w:p>
+    <w:p>
+      <w:pPr>
+        <w:spacing w:after="0"/>
+        <w:ind w:firstLine="708"/>
+        <w:jc w:val="both"/>
+        <w:rPr>
+          <w:lang w:val="en-GB"/>
+        </w:rPr>
+      </w:pPr>
+    </w:p>
+    <w:p>
+      <w:pPr>
+        <w:spacing w:after="0"/>
+        <w:ind w:firstLine="708"/>
+        <w:jc w:val="both"/>
+        <w:rPr>
+          <w:lang w:val="en-GB"/>
+        </w:rPr>
+      </w:pPr>
+      <w:r>
+        <w:rPr>
+          <w:lang w:val="en-GB"/>
+        </w:rPr>
+        <w:t>P[1]Fn = - P[2]Fn</w:t>
+      </w:r>
+    </w:p>
+    <w:p>
+      <w:pPr>
+        <w:spacing w:after="0"/>
+        <w:jc w:val="both"/>
+        <w:rPr>
+          <w:lang w:val="en-GB"/>
+        </w:rPr>
+      </w:pPr>
+    </w:p>
+    <w:p>
+      <w:pPr>
+        <w:spacing w:after="0"/>
+        <w:ind w:firstLine="708"/>
+        <w:jc w:val="both"/>
+        <w:rPr>
+          <w:lang w:val="en-GB"/>
+        </w:rPr>
+      </w:pPr>
+      <w:r>
+        <w:rPr>
+          <w:lang w:val="en-GB"/>
+        </w:rPr>
+        <w:t>F = m * a</w:t>
+      </w:r>
+    </w:p>
+    <w:p>
+      <w:pPr>
+        <w:spacing w:after="0"/>
+        <w:jc w:val="both"/>
+      </w:pPr>
+    </w:p>
+    <w:p>
+      <w:pPr>
+        <w:spacing w:after="0"/>
+        <w:ind w:firstLine="708"/>
+        <w:jc w:val="both"/>
+      </w:pPr>
+      <w:proofErr w:type="spellStart"/>
+      <w:r>
+        <w:t>dS</w:t>
+      </w:r>
+      <w:proofErr w:type="spellEnd"/>
+      <w:r>
+        <w:t xml:space="preserve"> = ½ * a * </w:t>
+      </w:r>
+      <w:r>
+        <w:t>t^2</w:t>
+      </w:r>
+    </w:p>
+    <w:p>
+      <w:pPr>
+        <w:spacing w:after="0"/>
+        <w:jc w:val="both"/>
+      </w:pPr>
+    </w:p>
+    <w:p>
+      <w:pPr>
+        <w:spacing w:after="0"/>
+        <w:jc w:val="both"/>
+      </w:pPr>
+      <w:r>
+        <w:t>Deze formules kunnen gebruikt w</w:t>
+      </w:r>
+      <w:r>
+        <w:t>orden om een algemenen formule te vinden die handig blijkt te zijn bij het projecteren van normaalkrachten. Deze wordt gevonden door de volgende berekening:</w:t>
+      </w:r>
+    </w:p>
+    <w:p>
+      <w:pPr>
+        <w:spacing w:after="0"/>
+        <w:ind w:firstLine="708"/>
+        <w:jc w:val="both"/>
+      </w:pPr>
+    </w:p>
+    <w:p>
+      <w:pPr>
+        <w:spacing w:after="0"/>
+        <w:ind w:firstLine="708"/>
+        <w:jc w:val="both"/>
+        <w:rPr>
+          <w:lang w:val="en-GB"/>
+        </w:rPr>
+      </w:pPr>
+      <w:r>
+        <w:rPr>
+          <w:lang w:val="en-GB"/>
+        </w:rPr>
+        <w:t>P[1]Fn = - P[2]Fn</w:t>
+      </w:r>
+      <w:r>
+        <w:rPr>
+          <w:lang w:val="en-GB"/>
+        </w:rPr>
+        <w:t xml:space="preserve">   ^   </w:t>
+      </w:r>
+      <w:r>
+        <w:rPr>
+          <w:lang w:val="en-GB"/>
+        </w:rPr>
+        <w:t>F = m * a</w:t>
+      </w:r>
+    </w:p>
+    <w:p>
+      <w:pPr>
+        <w:spacing w:after="0"/>
+        <w:ind w:firstLine="708"/>
+        <w:jc w:val="both"/>
+        <w:rPr>
+          <w:lang w:val="en-GB"/>
+        </w:rPr>
+      </w:pPr>
+      <w:r>
+        <w:rPr>
+          <w:lang w:val="en-GB"/>
+        </w:rPr>
+        <w:t>P[1]m * P[1]a = - P[2]m * P[2]a</w:t>
+      </w:r>
+    </w:p>
+    <w:p>
+      <w:pPr>
+        <w:spacing w:after="0"/>
+        <w:ind w:firstLine="708"/>
+        <w:jc w:val="both"/>
+        <w:rPr>
+          <w:lang w:val="fr-FR"/>
+        </w:rPr>
+      </w:pPr>
+    </w:p>
+    <w:p>
+      <w:pPr>
+        <w:spacing w:after="0"/>
+        <w:ind w:firstLine="708"/>
+        <w:jc w:val="both"/>
+        <w:rPr>
+          <w:lang w:val="fr-FR"/>
+        </w:rPr>
+      </w:pPr>
+      <w:r>
+        <w:rPr>
+          <w:lang w:val="fr-FR"/>
+        </w:rPr>
+        <w:t xml:space="preserve">P[1]m * P[1]a = - P[2]m * P[2]a   ^   </w:t>
+      </w:r>
+      <w:r>
+        <w:rPr>
+          <w:lang w:val="fr-FR"/>
+        </w:rPr>
+        <w:t xml:space="preserve">a = 2 * </w:t>
+      </w:r>
+      <w:proofErr w:type="spellStart"/>
+      <w:r>
+        <w:rPr>
+          <w:lang w:val="fr-FR"/>
+        </w:rPr>
+        <w:t>dS</w:t>
+      </w:r>
+      <w:proofErr w:type="spellEnd"/>
+      <w:r>
+        <w:rPr>
+          <w:lang w:val="fr-FR"/>
+        </w:rPr>
+        <w:t xml:space="preserve"> / t^2</w:t>
+      </w:r>
+    </w:p>
+    <w:p>
+      <w:pPr>
+        <w:spacing w:after="0"/>
+        <w:ind w:firstLine="708"/>
+        <w:jc w:val="both"/>
+        <w:rPr>
+          <w:lang w:val="fr-FR"/>
+        </w:rPr>
+      </w:pPr>
+      <w:r>
+        <w:rPr>
+          <w:lang w:val="fr-FR"/>
+        </w:rPr>
+        <w:t>P[1]m * 2 * P[1]</w:t>
+      </w:r>
+      <w:proofErr w:type="spellStart"/>
+      <w:r>
+        <w:rPr>
+          <w:lang w:val="fr-FR"/>
+        </w:rPr>
+        <w:t>dS</w:t>
+      </w:r>
+      <w:proofErr w:type="spellEnd"/>
+      <w:r>
+        <w:rPr>
+          <w:lang w:val="fr-FR"/>
+        </w:rPr>
+        <w:t xml:space="preserve"> / t^2</w:t>
+      </w:r>
+      <w:r>
+        <w:rPr>
+          <w:lang w:val="fr-FR"/>
+        </w:rPr>
+        <w:t xml:space="preserve"> </w:t>
+      </w:r>
+      <w:r>
+        <w:rPr>
+          <w:lang w:val="fr-FR"/>
+        </w:rPr>
+        <w:t>= - P[2]m * 2 * P[</w:t>
+      </w:r>
+      <w:r>
+        <w:rPr>
+          <w:lang w:val="fr-FR"/>
+        </w:rPr>
+        <w:t>2</w:t>
+      </w:r>
+      <w:r>
+        <w:rPr>
+          <w:lang w:val="fr-FR"/>
+        </w:rPr>
+        <w:t>]</w:t>
+      </w:r>
+      <w:proofErr w:type="spellStart"/>
+      <w:r>
+        <w:rPr>
+          <w:lang w:val="fr-FR"/>
+        </w:rPr>
+        <w:t>dS</w:t>
+      </w:r>
+      <w:proofErr w:type="spellEnd"/>
+      <w:r>
+        <w:rPr>
+          <w:lang w:val="fr-FR"/>
+        </w:rPr>
+        <w:t xml:space="preserve"> / t^2</w:t>
+      </w:r>
+    </w:p>
+    <w:p>
+      <w:pPr>
+        <w:spacing w:after="0"/>
+        <w:ind w:firstLine="708"/>
+        <w:jc w:val="both"/>
+      </w:pPr>
+      <w:r>
+        <w:t>P[1]m * P[1]</w:t>
+      </w:r>
+      <w:proofErr w:type="spellStart"/>
+      <w:r>
+        <w:t>dS</w:t>
+      </w:r>
+      <w:proofErr w:type="spellEnd"/>
+      <w:r>
+        <w:t xml:space="preserve"> = - P[2]m * P[2]</w:t>
+      </w:r>
+      <w:proofErr w:type="spellStart"/>
+      <w:r>
+        <w:t>dS</w:t>
+      </w:r>
+      <w:proofErr w:type="spellEnd"/>
+    </w:p>
+    <w:p>
+      <w:pPr>
+        <w:spacing w:after="0"/>
+        <w:jc w:val="both"/>
+      </w:pPr>
+    </w:p>
+    <w:p>
+      <w:pPr>
+        <w:spacing w:after="0"/>
+        <w:jc w:val="both"/>
+      </w:pPr>
+      <w:r>
+        <w:t>Deze formule kan in c</w:t>
+      </w:r>
+      <w:r>
+        <w:t xml:space="preserve">ombinatie met de formules die </w:t>
+      </w:r>
+      <w:proofErr w:type="spellStart"/>
+      <w:r>
+        <w:t>dSr</w:t>
+      </w:r>
+      <w:proofErr w:type="spellEnd"/>
+      <w:r>
+        <w:t xml:space="preserve"> beschrijven gebruikt worden om P[n]</w:t>
+      </w:r>
+      <w:proofErr w:type="spellStart"/>
+      <w:r>
+        <w:t>dS</w:t>
+      </w:r>
+      <w:proofErr w:type="spellEnd"/>
+      <w:r>
+        <w:t xml:space="preserve"> uit te rekenen:</w:t>
+      </w:r>
+    </w:p>
+    <w:p>
+      <w:pPr>
+        <w:spacing w:after="0"/>
+        <w:jc w:val="both"/>
+      </w:pPr>
+    </w:p>
+    <w:p>
+      <w:pPr>
+        <w:spacing w:after="0"/>
+        <w:ind w:firstLine="708"/>
+        <w:jc w:val="both"/>
+        <w:rPr>
+          <w:lang w:val="fr-FR"/>
+        </w:rPr>
+      </w:pPr>
+      <w:r>
+        <w:rPr>
+          <w:lang w:val="fr-FR"/>
+        </w:rPr>
+        <w:t>P[1]m * P[1]</w:t>
+      </w:r>
+      <w:proofErr w:type="spellStart"/>
+      <w:r>
+        <w:rPr>
+          <w:lang w:val="fr-FR"/>
+        </w:rPr>
+        <w:t>dS</w:t>
+      </w:r>
+      <w:proofErr w:type="spellEnd"/>
+      <w:r>
+        <w:rPr>
+          <w:lang w:val="fr-FR"/>
+        </w:rPr>
+        <w:t xml:space="preserve"> </w:t>
+      </w:r>
+      <w:r>
+        <w:rPr>
+          <w:lang w:val="fr-FR"/>
+        </w:rPr>
+        <w:t>= - P[2]m * P[</w:t>
+      </w:r>
+      <w:r>
+        <w:rPr>
+          <w:lang w:val="fr-FR"/>
+        </w:rPr>
+        <w:t>2</w:t>
+      </w:r>
+      <w:r>
+        <w:rPr>
+          <w:lang w:val="fr-FR"/>
+        </w:rPr>
+        <w:t>]</w:t>
+      </w:r>
+      <w:proofErr w:type="spellStart"/>
+      <w:r>
+        <w:rPr>
+          <w:lang w:val="fr-FR"/>
+        </w:rPr>
+        <w:t>dS</w:t>
+      </w:r>
+      <w:proofErr w:type="spellEnd"/>
+    </w:p>
+    <w:p>
+      <w:pPr>
+        <w:spacing w:after="0"/>
+        <w:ind w:firstLine="708"/>
+        <w:jc w:val="both"/>
+        <w:rPr>
+          <w:lang w:val="fr-FR"/>
+        </w:rPr>
+      </w:pPr>
+      <w:r>
+        <w:rPr>
+          <w:lang w:val="fr-FR"/>
+        </w:rPr>
+        <w:t>P[</w:t>
+      </w:r>
+      <w:r>
+        <w:rPr>
+          <w:lang w:val="fr-FR"/>
+        </w:rPr>
+        <w:t>2</w:t>
+      </w:r>
+      <w:r>
+        <w:rPr>
+          <w:lang w:val="fr-FR"/>
+        </w:rPr>
+        <w:t>]</w:t>
+      </w:r>
+      <w:proofErr w:type="spellStart"/>
+      <w:r>
+        <w:rPr>
+          <w:lang w:val="fr-FR"/>
+        </w:rPr>
+        <w:t>dS</w:t>
+      </w:r>
+      <w:proofErr w:type="spellEnd"/>
+      <w:r>
+        <w:rPr>
+          <w:lang w:val="fr-FR"/>
+        </w:rPr>
+        <w:t xml:space="preserve">  = - </w:t>
+      </w:r>
+      <w:r>
+        <w:rPr>
+          <w:lang w:val="fr-FR"/>
+        </w:rPr>
+        <w:t>P[1]m * P[1]</w:t>
+      </w:r>
+      <w:proofErr w:type="spellStart"/>
+      <w:r>
+        <w:rPr>
+          <w:lang w:val="fr-FR"/>
+        </w:rPr>
+        <w:t>dS</w:t>
+      </w:r>
+      <w:proofErr w:type="spellEnd"/>
+      <w:r>
+        <w:rPr>
+          <w:lang w:val="fr-FR"/>
+        </w:rPr>
+        <w:t xml:space="preserve"> /</w:t>
+      </w:r>
+      <w:r>
+        <w:rPr>
+          <w:lang w:val="fr-FR"/>
+        </w:rPr>
+        <w:t xml:space="preserve"> P[2]m</w:t>
+      </w:r>
+    </w:p>
+    <w:p>
+      <w:pPr>
+        <w:spacing w:after="0"/>
+        <w:jc w:val="both"/>
+        <w:rPr>
+          <w:lang w:val="fr-FR"/>
+        </w:rPr>
+      </w:pPr>
+    </w:p>
+    <w:p>
+      <w:pPr>
+        <w:spacing w:after="0"/>
+        <w:ind w:firstLine="708"/>
+        <w:jc w:val="both"/>
+        <w:rPr>
+          <w:lang w:val="fr-FR"/>
+        </w:rPr>
+      </w:pPr>
+      <w:proofErr w:type="spellStart"/>
+      <w:r>
+        <w:rPr>
+          <w:lang w:val="fr-FR"/>
+        </w:rPr>
+        <w:t>dSr</w:t>
+      </w:r>
+      <w:proofErr w:type="spellEnd"/>
+      <w:r>
+        <w:rPr>
+          <w:lang w:val="fr-FR"/>
+        </w:rPr>
+        <w:t xml:space="preserve"> = P[2]</w:t>
+      </w:r>
+      <w:proofErr w:type="spellStart"/>
+      <w:r>
+        <w:rPr>
+          <w:lang w:val="fr-FR"/>
+        </w:rPr>
+        <w:t>dS</w:t>
+      </w:r>
+      <w:proofErr w:type="spellEnd"/>
+      <w:r>
+        <w:rPr>
+          <w:lang w:val="fr-FR"/>
+        </w:rPr>
+        <w:t xml:space="preserve"> – P[1]</w:t>
+      </w:r>
+      <w:proofErr w:type="spellStart"/>
+      <w:r>
+        <w:rPr>
+          <w:lang w:val="fr-FR"/>
+        </w:rPr>
+        <w:t>dS</w:t>
+      </w:r>
+      <w:proofErr w:type="spellEnd"/>
+      <w:r>
+        <w:rPr>
+          <w:lang w:val="fr-FR"/>
+        </w:rPr>
+        <w:t xml:space="preserve">   ^   </w:t>
+      </w:r>
+      <w:r>
+        <w:rPr>
+          <w:lang w:val="fr-FR"/>
+        </w:rPr>
+        <w:t>P[</w:t>
+      </w:r>
+      <w:r>
+        <w:rPr>
+          <w:lang w:val="fr-FR"/>
+        </w:rPr>
+        <w:t>2</w:t>
+      </w:r>
+      <w:r>
+        <w:rPr>
+          <w:lang w:val="fr-FR"/>
+        </w:rPr>
+        <w:t>]</w:t>
+      </w:r>
+      <w:proofErr w:type="spellStart"/>
+      <w:r>
+        <w:rPr>
+          <w:lang w:val="fr-FR"/>
+        </w:rPr>
+        <w:t>dS</w:t>
+      </w:r>
+      <w:proofErr w:type="spellEnd"/>
+      <w:r>
+        <w:rPr>
+          <w:lang w:val="fr-FR"/>
+        </w:rPr>
+        <w:t xml:space="preserve">  = - </w:t>
+      </w:r>
+      <w:r>
+        <w:rPr>
+          <w:lang w:val="fr-FR"/>
+        </w:rPr>
+        <w:t>P[1]m * P[1]</w:t>
+      </w:r>
+      <w:proofErr w:type="spellStart"/>
+      <w:r>
+        <w:rPr>
+          <w:lang w:val="fr-FR"/>
+        </w:rPr>
+        <w:t>dS</w:t>
+      </w:r>
+      <w:proofErr w:type="spellEnd"/>
+      <w:r>
+        <w:rPr>
+          <w:lang w:val="fr-FR"/>
+        </w:rPr>
+        <w:t xml:space="preserve"> /</w:t>
+      </w:r>
+      <w:r>
+        <w:rPr>
+          <w:lang w:val="fr-FR"/>
+        </w:rPr>
+        <w:t xml:space="preserve"> P[2]m</w:t>
+      </w:r>
+    </w:p>
+    <w:p>
+      <w:pPr>
+        <w:spacing w:after="0"/>
+        <w:ind w:firstLine="708"/>
+        <w:jc w:val="both"/>
+        <w:rPr>
+          <w:lang w:val="fr-FR"/>
+        </w:rPr>
+      </w:pPr>
+      <w:proofErr w:type="spellStart"/>
+      <w:r>
+        <w:rPr>
+          <w:lang w:val="fr-FR"/>
+        </w:rPr>
+        <w:t>dSr</w:t>
+      </w:r>
+      <w:proofErr w:type="spellEnd"/>
+      <w:r>
+        <w:rPr>
+          <w:lang w:val="fr-FR"/>
+        </w:rPr>
+        <w:t xml:space="preserve"> = </w:t>
+      </w:r>
+      <w:r>
+        <w:rPr>
+          <w:lang w:val="fr-FR"/>
+        </w:rPr>
+        <w:t xml:space="preserve">- </w:t>
+      </w:r>
+      <w:r>
+        <w:rPr>
+          <w:lang w:val="fr-FR"/>
+        </w:rPr>
+        <w:t>P[1]m * P[1]</w:t>
+      </w:r>
+      <w:proofErr w:type="spellStart"/>
+      <w:r>
+        <w:rPr>
+          <w:lang w:val="fr-FR"/>
+        </w:rPr>
+        <w:t>dS</w:t>
+      </w:r>
+      <w:proofErr w:type="spellEnd"/>
+      <w:r>
+        <w:rPr>
+          <w:lang w:val="fr-FR"/>
+        </w:rPr>
+        <w:t xml:space="preserve"> /</w:t>
+      </w:r>
+      <w:r>
+        <w:rPr>
+          <w:lang w:val="fr-FR"/>
+        </w:rPr>
+        <w:t xml:space="preserve"> P[2]m</w:t>
+      </w:r>
+      <w:r>
+        <w:rPr>
+          <w:lang w:val="fr-FR"/>
+        </w:rPr>
+        <w:t xml:space="preserve"> </w:t>
+      </w:r>
+      <w:r>
+        <w:rPr>
+          <w:lang w:val="fr-FR"/>
+        </w:rPr>
+        <w:t>-</w:t>
+      </w:r>
+      <w:r>
+        <w:rPr>
+          <w:lang w:val="fr-FR"/>
+        </w:rPr>
+        <w:t xml:space="preserve"> P[1]</w:t>
+      </w:r>
+      <w:proofErr w:type="spellStart"/>
+      <w:r>
+        <w:rPr>
+          <w:lang w:val="fr-FR"/>
+        </w:rPr>
+        <w:t>dS</w:t>
+      </w:r>
+      <w:proofErr w:type="spellEnd"/>
+    </w:p>
+    <w:p>
+      <w:pPr>
+        <w:spacing w:after="0"/>
+        <w:ind w:firstLine="708"/>
+        <w:jc w:val="both"/>
+        <w:rPr>
+          <w:lang w:val="fr-FR"/>
+        </w:rPr>
+      </w:pPr>
+      <w:proofErr w:type="spellStart"/>
+      <w:r>
+        <w:rPr>
+          <w:lang w:val="fr-FR"/>
+        </w:rPr>
+        <w:t>dSr</w:t>
+      </w:r>
+      <w:proofErr w:type="spellEnd"/>
+      <w:r>
+        <w:rPr>
+          <w:lang w:val="fr-FR"/>
+        </w:rPr>
+        <w:t xml:space="preserve"> = - P[1]</w:t>
+      </w:r>
+      <w:proofErr w:type="spellStart"/>
+      <w:r>
+        <w:rPr>
+          <w:lang w:val="fr-FR"/>
+        </w:rPr>
+        <w:t>dS</w:t>
+      </w:r>
+      <w:proofErr w:type="spellEnd"/>
+      <w:r>
+        <w:rPr>
+          <w:lang w:val="fr-FR"/>
+        </w:rPr>
+        <w:t xml:space="preserve"> * (</w:t>
+      </w:r>
+      <w:r>
+        <w:rPr>
+          <w:lang w:val="fr-FR"/>
+        </w:rPr>
+        <w:t>P[1]m</w:t>
+      </w:r>
+      <w:r>
+        <w:rPr>
+          <w:lang w:val="fr-FR"/>
+        </w:rPr>
+        <w:t xml:space="preserve"> /</w:t>
+      </w:r>
+      <w:r>
+        <w:rPr>
+          <w:lang w:val="fr-FR"/>
+        </w:rPr>
+        <w:t xml:space="preserve"> P[2]m</w:t>
+      </w:r>
+      <w:r>
+        <w:rPr>
+          <w:lang w:val="fr-FR"/>
+        </w:rPr>
+        <w:t xml:space="preserve"> </w:t>
+      </w:r>
+      <w:r>
+        <w:rPr>
+          <w:lang w:val="fr-FR"/>
+        </w:rPr>
+        <w:t>+</w:t>
+      </w:r>
+      <w:r>
+        <w:rPr>
+          <w:lang w:val="fr-FR"/>
+        </w:rPr>
+        <w:t xml:space="preserve"> </w:t>
+      </w:r>
+      <w:r>
+        <w:rPr>
+          <w:lang w:val="fr-FR"/>
+        </w:rPr>
+        <w:t>1)</w:t>
+      </w:r>
+    </w:p>
+    <w:p>
+      <w:pPr>
+        <w:spacing w:after="0"/>
+        <w:ind w:firstLine="708"/>
+        <w:jc w:val="both"/>
+      </w:pPr>
+      <w:r>
+        <w:t>P[1]</w:t>
+      </w:r>
+      <w:proofErr w:type="spellStart"/>
+      <w:r>
+        <w:t>d</w:t>
+      </w:r>
+      <w:r>
+        <w:t>S</w:t>
+      </w:r>
+      <w:proofErr w:type="spellEnd"/>
+      <w:r>
+        <w:t xml:space="preserve"> </w:t>
+      </w:r>
+      <w:r>
+        <w:t xml:space="preserve"> = - </w:t>
+      </w:r>
+      <w:proofErr w:type="spellStart"/>
+      <w:r>
+        <w:t>dSr</w:t>
+      </w:r>
+      <w:proofErr w:type="spellEnd"/>
+      <w:r>
+        <w:t xml:space="preserve"> </w:t>
+      </w:r>
+      <w:r>
+        <w:t>/ (</w:t>
+      </w:r>
+      <w:r>
+        <w:t>P[1]m / P[2]m + 1)</w:t>
+      </w:r>
+    </w:p>
+    <w:p>
+      <w:pPr>
+        <w:spacing w:after="0"/>
+        <w:jc w:val="both"/>
+      </w:pPr>
+    </w:p>
+    <w:p>
+      <w:pPr>
+        <w:spacing w:after="0"/>
+        <w:jc w:val="both"/>
+      </w:pPr>
+      <w:r>
+        <w:t xml:space="preserve">Het uitrekenen van de fout van een </w:t>
+      </w:r>
+      <w:proofErr w:type="spellStart"/>
+      <w:r>
+        <w:t>afstandsconstraint</w:t>
+      </w:r>
+      <w:proofErr w:type="spellEnd"/>
+      <w:r>
+        <w:t xml:space="preserve"> is nu triviaal:</w:t>
+      </w:r>
+    </w:p>
+    <w:p>
+      <w:pPr>
+        <w:spacing w:after="0"/>
+        <w:jc w:val="both"/>
+      </w:pPr>
+    </w:p>
+    <w:p>
+      <w:pPr>
+        <w:spacing w:after="0"/>
+        <w:ind w:left="708"/>
+        <w:jc w:val="both"/>
+      </w:pPr>
+      <w:r>
+        <w:lastRenderedPageBreak/>
+        <w:t xml:space="preserve">E = </w:t>
+      </w:r>
+      <w:r>
+        <w:t>P[1]m * |P[1]</w:t>
+      </w:r>
+      <w:proofErr w:type="spellStart"/>
+      <w:r>
+        <w:t>dS</w:t>
+      </w:r>
+      <w:proofErr w:type="spellEnd"/>
+      <w:r>
+        <w:t>| + P[2]m * |P[2]</w:t>
+      </w:r>
+      <w:proofErr w:type="spellStart"/>
+      <w:r>
+        <w:t>dS</w:t>
+      </w:r>
+      <w:proofErr w:type="spellEnd"/>
+      <w:r>
+        <w:t>|</w:t>
+      </w:r>
+      <w:r>
+        <w:t xml:space="preserve">   ^   </w:t>
+      </w:r>
+      <w:r>
+        <w:t xml:space="preserve">P[1]m * </w:t>
+      </w:r>
+      <w:r>
+        <w:t>|</w:t>
+      </w:r>
+      <w:r>
+        <w:t>P[1]</w:t>
+      </w:r>
+      <w:proofErr w:type="spellStart"/>
+      <w:r>
+        <w:t>dS</w:t>
+      </w:r>
+      <w:proofErr w:type="spellEnd"/>
+      <w:r>
+        <w:t>|</w:t>
+      </w:r>
+      <w:r>
+        <w:t xml:space="preserve"> </w:t>
+      </w:r>
+      <w:r>
+        <w:t xml:space="preserve">= </w:t>
+      </w:r>
+      <w:r>
+        <w:t xml:space="preserve">P[2]m * </w:t>
+      </w:r>
+      <w:r>
+        <w:t>|</w:t>
+      </w:r>
+      <w:r>
+        <w:t>P[2]</w:t>
+      </w:r>
+      <w:proofErr w:type="spellStart"/>
+      <w:r>
+        <w:t>dS</w:t>
+      </w:r>
+      <w:proofErr w:type="spellEnd"/>
+      <w:r>
+        <w:t>|</w:t>
+      </w:r>
+    </w:p>
+    <w:p>
+      <w:pPr>
+        <w:spacing w:after="0"/>
+        <w:ind w:left="708"/>
+        <w:jc w:val="both"/>
+      </w:pPr>
+      <w:r>
+        <w:t xml:space="preserve">E = 2 * </w:t>
+      </w:r>
+      <w:r>
+        <w:t>P[1]</w:t>
+      </w:r>
+      <w:r>
+        <w:t>m * |P[1]</w:t>
+      </w:r>
+      <w:proofErr w:type="spellStart"/>
+      <w:r>
+        <w:t>dS</w:t>
+      </w:r>
+      <w:proofErr w:type="spellEnd"/>
+      <w:r>
+        <w:t>|</w:t>
+      </w:r>
+    </w:p>
+    <w:p>
+      <w:pPr>
+        <w:spacing w:after="0"/>
+        <w:ind w:left="708"/>
+        <w:jc w:val="both"/>
+      </w:pPr>
+    </w:p>
+    <w:p>
+      <w:pPr>
+        <w:spacing w:after="0"/>
+        <w:ind w:left="708"/>
+        <w:jc w:val="both"/>
+      </w:pPr>
+      <w:r>
+        <w:t xml:space="preserve">E = 2 * </w:t>
+      </w:r>
+      <w:r>
+        <w:t>P[1]</w:t>
+      </w:r>
+      <w:r>
+        <w:t>m * |P[1]</w:t>
+      </w:r>
+      <w:proofErr w:type="spellStart"/>
+      <w:r>
+        <w:t>dS</w:t>
+      </w:r>
+      <w:proofErr w:type="spellEnd"/>
+      <w:r>
+        <w:t xml:space="preserve">|   ^   </w:t>
+      </w:r>
+      <w:proofErr w:type="spellStart"/>
+      <w:r>
+        <w:t>dSr</w:t>
+      </w:r>
+      <w:proofErr w:type="spellEnd"/>
+      <w:r>
         <w:t xml:space="preserve"> = Sr / |Sr| * (d - |Sr|)</w:t>
       </w:r>
     </w:p>
     <w:p>
       <w:pPr>
         <w:spacing w:after="0"/>
-        <w:jc w:val="both"/>
-      </w:pPr>
-    </w:p>
-    <w:p>
-      <w:pPr>
-        <w:spacing w:after="0"/>
-        <w:jc w:val="both"/>
-      </w:pPr>
-    </w:p>
-    <w:p>
-      <w:pPr>
-        <w:spacing w:after="0"/>
-        <w:jc w:val="both"/>
-      </w:pPr>
+        <w:ind w:left="708"/>
+        <w:jc w:val="both"/>
+      </w:pPr>
+      <w:r>
+        <w:t xml:space="preserve">E = 2 * </w:t>
+      </w:r>
       <w:r>
         <w:t>P[1]</w:t>
       </w:r>
-      <w:proofErr w:type="spellStart"/>
-      <w:r>
-        <w:t>Fn</w:t>
-      </w:r>
-      <w:proofErr w:type="spellEnd"/>
-      <w:r>
-        <w:t xml:space="preserve"> = - P[2]</w:t>
-      </w:r>
-      <w:proofErr w:type="spellStart"/>
-      <w:r>
-        <w:t>Fn</w:t>
-      </w:r>
-      <w:proofErr w:type="spellEnd"/>
-    </w:p>
-    <w:p>
-      <w:pPr>
-        <w:spacing w:after="0"/>
-        <w:jc w:val="both"/>
-      </w:pPr>
-      <w:r>
-        <w:t>F = m * a</w:t>
-      </w:r>
-    </w:p>
-    <w:p>
-      <w:pPr>
-        <w:spacing w:after="0"/>
-        <w:jc w:val="both"/>
-      </w:pPr>
+      <w:r>
+        <w:t xml:space="preserve">m * |- </w:t>
+      </w:r>
+      <w:proofErr w:type="spellStart"/>
+      <w:r>
+        <w:t>dSr</w:t>
+      </w:r>
+      <w:proofErr w:type="spellEnd"/>
+      <w:r>
+        <w:t xml:space="preserve"> </w:t>
+      </w:r>
+      <w:r>
+        <w:t>/ (</w:t>
+      </w:r>
+      <w:r>
+        <w:t>P[1]m / P[2]m + 1)</w:t>
+      </w:r>
+      <w:r>
+        <w:t>|</w:t>
+      </w:r>
+    </w:p>
+    <w:p>
+      <w:pPr>
+        <w:spacing w:after="0"/>
+        <w:ind w:left="708"/>
+        <w:jc w:val="both"/>
+      </w:pPr>
+      <w:r>
+        <w:t xml:space="preserve">E = 2 * </w:t>
+      </w:r>
+      <w:r>
+        <w:t>P[1]</w:t>
+      </w:r>
+      <w:r>
+        <w:t>m * |</w:t>
+      </w:r>
+      <w:proofErr w:type="spellStart"/>
+      <w:r>
+        <w:t>dSr</w:t>
+      </w:r>
+      <w:proofErr w:type="spellEnd"/>
+      <w:r>
+        <w:t>|</w:t>
+      </w:r>
+      <w:r>
+        <w:t xml:space="preserve"> </w:t>
+      </w:r>
+      <w:r>
+        <w:t>/ (</w:t>
+      </w:r>
+      <w:r>
+        <w:t>P[1]m / P[2]m + 1)</w:t>
+      </w:r>
+    </w:p>
+    <w:p>
+      <w:pPr>
+        <w:spacing w:after="0"/>
+        <w:jc w:val="both"/>
+      </w:pPr>
+    </w:p>
+    <w:p>
+      <w:pPr>
+        <w:spacing w:after="0"/>
+        <w:jc w:val="both"/>
+      </w:pPr>
+      <w:r>
+        <w:t xml:space="preserve">Bij deze formule wordt de magnitude van </w:t>
+      </w:r>
+      <w:proofErr w:type="spellStart"/>
+      <w:r>
+        <w:t>dSr</w:t>
+      </w:r>
+      <w:proofErr w:type="spellEnd"/>
+      <w:r>
+        <w:t xml:space="preserve"> berekent door een eerder gegeven algoritme.</w:t>
+      </w:r>
+    </w:p>
+    <w:p>
+      <w:pPr>
+        <w:spacing w:after="0"/>
+        <w:jc w:val="both"/>
+      </w:pPr>
+      <w:r>
+        <w:t>De simulator moet de constraint gedeeltelijk op kunnen lossen gebaseerd op een bepaalde fout als invoer.</w:t>
+      </w:r>
+    </w:p>
+    <w:p>
+      <w:pPr>
+        <w:spacing w:after="0"/>
+        <w:jc w:val="both"/>
+      </w:pPr>
+    </w:p>
+    <w:p>
+      <w:pPr>
+        <w:spacing w:after="0"/>
+        <w:ind w:left="708"/>
+        <w:jc w:val="both"/>
+      </w:pPr>
+      <w:r>
+        <w:t>E</w:t>
+      </w:r>
+      <w:r>
+        <w:t>r</w:t>
+      </w:r>
+      <w:r>
+        <w:t xml:space="preserve"> = P[1]m * |P[1]</w:t>
+      </w:r>
       <w:proofErr w:type="spellStart"/>
       <w:r>
         <w:t>dS</w:t>
       </w:r>
       <w:proofErr w:type="spellEnd"/>
       <w:r>
-        <w:t xml:space="preserve"> = ½ * a * </w:t>
-      </w:r>
-      <w:r>
-        <w:t>t^2</w:t>
-      </w:r>
-    </w:p>
-    <w:p>
-      <w:pPr>
-        <w:spacing w:after="0"/>
-        <w:jc w:val="both"/>
-      </w:pPr>
-    </w:p>
-    <w:p>
-      <w:pPr>
-        <w:spacing w:after="0"/>
-        <w:jc w:val="both"/>
-      </w:pPr>
-      <w:r>
-        <w:t>P[1]m * P[1]a = - P[2]m * P[2]a</w:t>
-      </w:r>
-    </w:p>
-    <w:p>
-      <w:pPr>
-        <w:spacing w:after="0"/>
-        <w:jc w:val="both"/>
-        <w:rPr>
-          <w:lang w:val="fr-FR"/>
-        </w:rPr>
-      </w:pPr>
-      <w:r>
-        <w:rPr>
-          <w:lang w:val="fr-FR"/>
-        </w:rPr>
-        <w:t xml:space="preserve">a = 2 * </w:t>
-      </w:r>
-      <w:proofErr w:type="spellStart"/>
-      <w:r>
-        <w:rPr>
-          <w:lang w:val="fr-FR"/>
-        </w:rPr>
+        <w:t>| + P[2]m * |P[2]</w:t>
+      </w:r>
+      <w:proofErr w:type="spellStart"/>
+      <w:r>
         <w:t>dS</w:t>
       </w:r>
       <w:proofErr w:type="spellEnd"/>
       <w:r>
-        <w:rPr>
-          <w:lang w:val="fr-FR"/>
-        </w:rPr>
-        <w:t xml:space="preserve"> / t^2</w:t>
-      </w:r>
-    </w:p>
-    <w:p>
-      <w:pPr>
-        <w:spacing w:after="0"/>
-        <w:jc w:val="both"/>
-        <w:rPr>
-          <w:lang w:val="fr-FR"/>
-        </w:rPr>
-      </w:pPr>
-    </w:p>
-    <w:p>
-      <w:pPr>
-        <w:spacing w:after="0"/>
-        <w:jc w:val="both"/>
-        <w:rPr>
-          <w:lang w:val="fr-FR"/>
-        </w:rPr>
-      </w:pPr>
-      <w:r>
-        <w:rPr>
-          <w:lang w:val="fr-FR"/>
-        </w:rPr>
-        <w:t>P[1]m * 2 * P[1]</w:t>
-      </w:r>
-      <w:proofErr w:type="spellStart"/>
-      <w:r>
-        <w:rPr>
-          <w:lang w:val="fr-FR"/>
-        </w:rPr>
+        <w:t>|</w:t>
+      </w:r>
+      <w:r>
+        <w:t xml:space="preserve">   ^   </w:t>
+      </w:r>
+      <w:r>
+        <w:t>P[1]m * P[1]</w:t>
+      </w:r>
+      <w:proofErr w:type="spellStart"/>
+      <w:r>
         <w:t>dS</w:t>
       </w:r>
       <w:proofErr w:type="spellEnd"/>
       <w:r>
-        <w:rPr>
-          <w:lang w:val="fr-FR"/>
-        </w:rPr>
-        <w:t xml:space="preserve"> / t^2</w:t>
-      </w:r>
-      <w:r>
-        <w:rPr>
-          <w:lang w:val="fr-FR"/>
-        </w:rPr>
+        <w:t xml:space="preserve"> = - P[2]m * P[2]</w:t>
+      </w:r>
+      <w:proofErr w:type="spellStart"/>
+      <w:r>
+        <w:t>dS</w:t>
+      </w:r>
+      <w:proofErr w:type="spellEnd"/>
+    </w:p>
+    <w:p>
+      <w:pPr>
+        <w:spacing w:after="0"/>
+        <w:ind w:left="708"/>
+        <w:jc w:val="both"/>
+      </w:pPr>
+      <w:r>
+        <w:t>E</w:t>
+      </w:r>
+      <w:r>
+        <w:t>r</w:t>
+      </w:r>
+      <w:r>
+        <w:t xml:space="preserve"> = </w:t>
+      </w:r>
+      <w:r>
+        <w:t xml:space="preserve">2 * </w:t>
+      </w:r>
+      <w:r>
+        <w:t>P[1]</w:t>
+      </w:r>
+      <w:r>
+        <w:t>m * |P[1]</w:t>
+      </w:r>
+      <w:proofErr w:type="spellStart"/>
+      <w:r>
+        <w:t>dS</w:t>
+      </w:r>
+      <w:proofErr w:type="spellEnd"/>
+      <w:r>
+        <w:t>|</w:t>
+      </w:r>
+    </w:p>
+    <w:p>
+      <w:pPr>
+        <w:spacing w:after="0"/>
+        <w:ind w:left="708"/>
+        <w:jc w:val="both"/>
+      </w:pPr>
+      <w:r>
+        <w:t>|P[1]</w:t>
+      </w:r>
+      <w:proofErr w:type="spellStart"/>
+      <w:r>
+        <w:t>dS</w:t>
+      </w:r>
+      <w:proofErr w:type="spellEnd"/>
+      <w:r>
+        <w:t>| =  ½ * E</w:t>
+      </w:r>
+      <w:r>
+        <w:t>r</w:t>
+      </w:r>
+      <w:r>
+        <w:t xml:space="preserve"> /</w:t>
+      </w:r>
+      <w:r>
         <w:t xml:space="preserve"> </w:t>
       </w:r>
       <w:r>
-        <w:rPr>
-          <w:lang w:val="fr-FR"/>
-        </w:rPr>
-        <w:t>= - P[2]m * 2 * P[</w:t>
-      </w:r>
-      <w:r>
-        <w:rPr>
-          <w:lang w:val="fr-FR"/>
-        </w:rPr>
-        <w:t>2</w:t>
-      </w:r>
-      <w:r>
-        <w:rPr>
-          <w:lang w:val="fr-FR"/>
-        </w:rPr>
+        <w:t>P[1]</w:t>
+      </w:r>
+      <w:r>
+        <w:t>m</w:t>
+      </w:r>
+    </w:p>
+    <w:p>
+      <w:pPr>
+        <w:spacing w:after="0"/>
+        <w:ind w:left="708"/>
+        <w:jc w:val="both"/>
+      </w:pPr>
+    </w:p>
+    <w:p>
+      <w:pPr>
+        <w:spacing w:after="0"/>
+        <w:ind w:left="708"/>
+        <w:jc w:val="both"/>
+      </w:pPr>
+      <w:r>
+        <w:t>|P[1]</w:t>
+      </w:r>
+      <w:proofErr w:type="spellStart"/>
+      <w:r>
+        <w:t>dS</w:t>
+      </w:r>
+      <w:proofErr w:type="spellEnd"/>
+      <w:r>
+        <w:t>| =  ½ * E</w:t>
+      </w:r>
+      <w:r>
+        <w:t>r</w:t>
+      </w:r>
+      <w:r>
+        <w:t xml:space="preserve"> /</w:t>
+      </w:r>
+      <w:r>
+        <w:t xml:space="preserve"> </w:t>
+      </w:r>
+      <w:r>
+        <w:t>P[1]</w:t>
+      </w:r>
+      <w:r>
+        <w:t>m   ^   Sr / |Sr| = - P[1]</w:t>
+      </w:r>
+      <w:proofErr w:type="spellStart"/>
+      <w:r>
+        <w:t>dS</w:t>
+      </w:r>
+      <w:proofErr w:type="spellEnd"/>
+      <w:r>
+        <w:t xml:space="preserve"> / |P[1]</w:t>
+      </w:r>
+      <w:proofErr w:type="spellStart"/>
+      <w:r>
+        <w:t>dS</w:t>
+      </w:r>
+      <w:proofErr w:type="spellEnd"/>
+      <w:r>
+        <w:t>|</w:t>
+      </w:r>
+    </w:p>
+    <w:p>
+      <w:pPr>
+        <w:spacing w:after="0"/>
+        <w:ind w:left="708"/>
+        <w:jc w:val="both"/>
+      </w:pPr>
+      <w:r>
+        <w:t>Sr / |Sr| = - P[1]</w:t>
+      </w:r>
+      <w:proofErr w:type="spellStart"/>
+      <w:r>
+        <w:t>dS</w:t>
+      </w:r>
+      <w:proofErr w:type="spellEnd"/>
+      <w:r>
+        <w:t xml:space="preserve"> / (½ * E</w:t>
+      </w:r>
+      <w:r>
+        <w:t>r</w:t>
+      </w:r>
+      <w:r>
+        <w:t xml:space="preserve"> /</w:t>
+      </w:r>
+      <w:r>
+        <w:t xml:space="preserve"> </w:t>
+      </w:r>
+      <w:r>
+        <w:t>P[1]</w:t>
+      </w:r>
+      <w:r>
+        <w:t>m)</w:t>
+      </w:r>
+    </w:p>
+    <w:p>
+      <w:pPr>
+        <w:spacing w:after="0"/>
+        <w:ind w:left="708"/>
+        <w:jc w:val="both"/>
+      </w:pPr>
+      <w:r>
+        <w:t>P[1]</w:t>
+      </w:r>
+      <w:proofErr w:type="spellStart"/>
+      <w:r>
+        <w:t>dS</w:t>
+      </w:r>
+      <w:proofErr w:type="spellEnd"/>
+      <w:r>
+        <w:t xml:space="preserve"> = - Sr / |Sr| *(½ * E</w:t>
+      </w:r>
+      <w:r>
+        <w:t>r</w:t>
+      </w:r>
+      <w:r>
+        <w:t xml:space="preserve"> /</w:t>
+      </w:r>
+      <w:r>
+        <w:t xml:space="preserve"> </w:t>
+      </w:r>
+      <w:r>
+        <w:t>P[1]</w:t>
+      </w:r>
+      <w:r>
+        <w:t>m)</w:t>
+      </w:r>
+    </w:p>
+    <w:p>
+      <w:pPr>
+        <w:spacing w:after="0"/>
+        <w:ind w:left="708"/>
+        <w:jc w:val="both"/>
+      </w:pPr>
+      <w:r>
+        <w:t>P[1]</w:t>
+      </w:r>
+      <w:proofErr w:type="spellStart"/>
+      <w:r>
+        <w:t>dS</w:t>
+      </w:r>
+      <w:proofErr w:type="spellEnd"/>
+      <w:r>
+        <w:t xml:space="preserve"> = -½ * E</w:t>
+      </w:r>
+      <w:r>
+        <w:t>r</w:t>
+      </w:r>
+      <w:r>
+        <w:t xml:space="preserve"> * Sr / |Sr| /</w:t>
+      </w:r>
+      <w:r>
+        <w:t xml:space="preserve"> </w:t>
+      </w:r>
+      <w:r>
+        <w:t>P[1]</w:t>
+      </w:r>
+      <w:r>
+        <w:t>m</w:t>
+      </w:r>
+    </w:p>
+    <w:p>
+      <w:pPr>
+        <w:spacing w:after="0"/>
+        <w:jc w:val="both"/>
+      </w:pPr>
+    </w:p>
+    <w:p>
+      <w:pPr>
+        <w:spacing w:after="0"/>
+        <w:jc w:val="both"/>
+      </w:pPr>
+      <w:r>
+        <w:t>Op dezelfde manier kan de volgende formule berekent worden:</w:t>
+      </w:r>
+    </w:p>
+    <w:p>
+      <w:pPr>
+        <w:spacing w:after="0"/>
+        <w:jc w:val="both"/>
+      </w:pPr>
+    </w:p>
+    <w:p>
+      <w:pPr>
+        <w:spacing w:after="0"/>
+        <w:ind w:firstLine="708"/>
+        <w:jc w:val="both"/>
+      </w:pPr>
+      <w:r>
+        <w:t>P[2]</w:t>
+      </w:r>
+      <w:proofErr w:type="spellStart"/>
+      <w:r>
+        <w:t>dS</w:t>
+      </w:r>
+      <w:proofErr w:type="spellEnd"/>
+      <w:r>
+        <w:t xml:space="preserve"> = ½ * E</w:t>
+      </w:r>
+      <w:r>
+        <w:t>r</w:t>
+      </w:r>
+      <w:r>
+        <w:t xml:space="preserve"> * Sr / |Sr| /</w:t>
+      </w:r>
+      <w:r>
+        <w:t xml:space="preserve"> </w:t>
+      </w:r>
+      <w:r>
+        <w:t>P[2</w:t>
+      </w:r>
+      <w:r>
         <w:t>]</w:t>
       </w:r>
-      <w:proofErr w:type="spellStart"/>
-      <w:r>
-        <w:rPr>
-          <w:lang w:val="fr-FR"/>
-        </w:rPr>
-        <w:t>dS</w:t>
-      </w:r>
-      <w:proofErr w:type="spellEnd"/>
-      <w:r>
-        <w:rPr>
-          <w:lang w:val="fr-FR"/>
-        </w:rPr>
-        <w:t xml:space="preserve"> / t^2</w:t>
-      </w:r>
-    </w:p>
-    <w:p>
-      <w:pPr>
-        <w:spacing w:after="0"/>
-        <w:jc w:val="both"/>
-        <w:rPr>
-          <w:lang w:val="fr-FR"/>
-        </w:rPr>
-      </w:pPr>
-    </w:p>
-    <w:p>
-      <w:pPr>
-        <w:spacing w:after="0"/>
-        <w:jc w:val="both"/>
-        <w:rPr>
-          <w:lang w:val="fr-FR"/>
-        </w:rPr>
-      </w:pPr>
-      <w:r>
-        <w:rPr>
-          <w:lang w:val="fr-FR"/>
-        </w:rPr>
-        <w:t>P[1]m * P[1]</w:t>
-      </w:r>
-      <w:proofErr w:type="spellStart"/>
-      <w:r>
-        <w:rPr>
-          <w:lang w:val="fr-FR"/>
-        </w:rPr>
-        <w:t>dS</w:t>
-      </w:r>
-      <w:proofErr w:type="spellEnd"/>
-      <w:r>
-        <w:rPr>
-          <w:lang w:val="fr-FR"/>
-        </w:rPr>
-        <w:t xml:space="preserve"> </w:t>
-      </w:r>
-      <w:r>
-        <w:rPr>
-          <w:lang w:val="fr-FR"/>
-        </w:rPr>
-        <w:t>= - P[2]m * P[</w:t>
-      </w:r>
-      <w:r>
-        <w:rPr>
-          <w:lang w:val="fr-FR"/>
-        </w:rPr>
-        <w:t>2</w:t>
-      </w:r>
-      <w:r>
-        <w:rPr>
-          <w:lang w:val="fr-FR"/>
-        </w:rPr>
-        <w:t>]</w:t>
-      </w:r>
-      <w:proofErr w:type="spellStart"/>
-      <w:r>
-        <w:rPr>
-          <w:lang w:val="fr-FR"/>
-        </w:rPr>
-        <w:t>dS</w:t>
-      </w:r>
-      <w:proofErr w:type="spellEnd"/>
-    </w:p>
-    <w:p>
-      <w:pPr>
-        <w:spacing w:after="0"/>
-        <w:jc w:val="both"/>
-        <w:rPr>
-          <w:lang w:val="fr-FR"/>
-        </w:rPr>
-      </w:pPr>
-    </w:p>
-    <w:p>
-      <w:pPr>
-        <w:spacing w:after="0"/>
-        <w:jc w:val="both"/>
-        <w:rPr>
-          <w:lang w:val="fr-FR"/>
-        </w:rPr>
-      </w:pPr>
-    </w:p>
-    <w:p>
-      <w:pPr>
-        <w:spacing w:after="0"/>
-        <w:jc w:val="both"/>
-        <w:rPr>
-          <w:lang w:val="fr-FR"/>
-        </w:rPr>
-      </w:pPr>
-      <w:proofErr w:type="spellStart"/>
-      <w:r>
-        <w:rPr>
-          <w:lang w:val="fr-FR"/>
-        </w:rPr>
-        <w:t>dSr</w:t>
-      </w:r>
-      <w:proofErr w:type="spellEnd"/>
-      <w:r>
-        <w:rPr>
-          <w:lang w:val="fr-FR"/>
-        </w:rPr>
-        <w:t xml:space="preserve"> = P[2]</w:t>
-      </w:r>
-      <w:proofErr w:type="spellStart"/>
-      <w:r>
-        <w:rPr>
-          <w:lang w:val="fr-FR"/>
-        </w:rPr>
-        <w:t>dS</w:t>
-      </w:r>
-      <w:proofErr w:type="spellEnd"/>
-      <w:r>
-        <w:rPr>
-          <w:lang w:val="fr-FR"/>
-        </w:rPr>
-        <w:t xml:space="preserve"> – P[1]</w:t>
-      </w:r>
-      <w:proofErr w:type="spellStart"/>
-      <w:r>
-        <w:rPr>
-          <w:lang w:val="fr-FR"/>
-        </w:rPr>
-        <w:t>dS</w:t>
-      </w:r>
-      <w:proofErr w:type="spellEnd"/>
-    </w:p>
-    <w:p>
-      <w:pPr>
-        <w:spacing w:after="0"/>
-        <w:jc w:val="both"/>
-        <w:rPr>
-          <w:lang w:val="fr-FR"/>
-        </w:rPr>
-      </w:pPr>
-      <w:r>
-        <w:rPr>
-          <w:lang w:val="fr-FR"/>
-        </w:rPr>
-        <w:t>P[1]m * P[1]</w:t>
-      </w:r>
-      <w:proofErr w:type="spellStart"/>
-      <w:r>
-        <w:rPr>
-          <w:lang w:val="fr-FR"/>
-        </w:rPr>
-        <w:t>dS</w:t>
-      </w:r>
-      <w:proofErr w:type="spellEnd"/>
-      <w:r>
-        <w:rPr>
-          <w:lang w:val="fr-FR"/>
-        </w:rPr>
-        <w:t xml:space="preserve"> </w:t>
-      </w:r>
-      <w:r>
-        <w:rPr>
-          <w:lang w:val="fr-FR"/>
-        </w:rPr>
-        <w:t>= - P[2]m * P[</w:t>
-      </w:r>
-      <w:r>
-        <w:rPr>
-          <w:lang w:val="fr-FR"/>
-        </w:rPr>
-        <w:t>2</w:t>
-      </w:r>
-      <w:r>
-        <w:rPr>
-          <w:lang w:val="fr-FR"/>
-        </w:rPr>
-        <w:t>]</w:t>
-      </w:r>
-      <w:proofErr w:type="spellStart"/>
-      <w:r>
-        <w:rPr>
-          <w:lang w:val="fr-FR"/>
-        </w:rPr>
-        <w:t>dS</w:t>
-      </w:r>
-      <w:proofErr w:type="spellEnd"/>
-    </w:p>
-    <w:p>
-      <w:pPr>
-        <w:spacing w:after="0"/>
-        <w:jc w:val="both"/>
-        <w:rPr>
-          <w:lang w:val="fr-FR"/>
-        </w:rPr>
-      </w:pPr>
-    </w:p>
-    <w:p>
-      <w:pPr>
-        <w:spacing w:after="0"/>
-        <w:jc w:val="both"/>
-        <w:rPr>
-          <w:lang w:val="fr-FR"/>
-        </w:rPr>
-      </w:pPr>
-      <w:r>
-        <w:rPr>
-          <w:lang w:val="fr-FR"/>
-        </w:rPr>
-        <w:t>P[</w:t>
-      </w:r>
-      <w:r>
-        <w:rPr>
-          <w:lang w:val="fr-FR"/>
-        </w:rPr>
-        <w:t>2</w:t>
-      </w:r>
-      <w:r>
-        <w:rPr>
-          <w:lang w:val="fr-FR"/>
-        </w:rPr>
-        <w:t>]</w:t>
-      </w:r>
-      <w:proofErr w:type="spellStart"/>
-      <w:r>
-        <w:rPr>
-          <w:lang w:val="fr-FR"/>
-        </w:rPr>
-        <w:t>dS</w:t>
-      </w:r>
-      <w:proofErr w:type="spellEnd"/>
-      <w:r>
-        <w:rPr>
-          <w:lang w:val="fr-FR"/>
-        </w:rPr>
-        <w:t xml:space="preserve">  = - </w:t>
-      </w:r>
-      <w:r>
-        <w:rPr>
-          <w:lang w:val="fr-FR"/>
-        </w:rPr>
-        <w:t>P[1]m * P[1]</w:t>
-      </w:r>
-      <w:proofErr w:type="spellStart"/>
-      <w:r>
-        <w:rPr>
-          <w:lang w:val="fr-FR"/>
-        </w:rPr>
-        <w:t>dS</w:t>
-      </w:r>
-      <w:proofErr w:type="spellEnd"/>
-      <w:r>
-        <w:rPr>
-          <w:lang w:val="fr-FR"/>
-        </w:rPr>
-        <w:t xml:space="preserve"> /</w:t>
-      </w:r>
-      <w:r>
-        <w:rPr>
-          <w:lang w:val="fr-FR"/>
-        </w:rPr>
-        <w:t xml:space="preserve"> P[2]m</w:t>
-      </w:r>
-    </w:p>
-    <w:p>
-      <w:pPr>
-        <w:spacing w:after="0"/>
-        <w:jc w:val="both"/>
-        <w:rPr>
-          <w:lang w:val="fr-FR"/>
-        </w:rPr>
-      </w:pPr>
-    </w:p>
-    <w:p>
-      <w:pPr>
-        <w:spacing w:after="0"/>
-        <w:jc w:val="both"/>
-        <w:rPr>
-          <w:lang w:val="fr-FR"/>
-        </w:rPr>
-      </w:pPr>
-      <w:proofErr w:type="spellStart"/>
-      <w:r>
-        <w:rPr>
-          <w:lang w:val="fr-FR"/>
-        </w:rPr>
-        <w:t>dSr</w:t>
-      </w:r>
-      <w:proofErr w:type="spellEnd"/>
-      <w:r>
-        <w:rPr>
-          <w:lang w:val="fr-FR"/>
-        </w:rPr>
-        <w:t xml:space="preserve"> = </w:t>
-      </w:r>
-      <w:r>
-        <w:rPr>
-          <w:lang w:val="fr-FR"/>
-        </w:rPr>
-        <w:t xml:space="preserve">- </w:t>
-      </w:r>
-      <w:r>
-        <w:rPr>
-          <w:lang w:val="fr-FR"/>
-        </w:rPr>
-        <w:t>P[1]m * P[1]</w:t>
-      </w:r>
-      <w:proofErr w:type="spellStart"/>
-      <w:r>
-        <w:rPr>
-          <w:lang w:val="fr-FR"/>
-        </w:rPr>
-        <w:t>dS</w:t>
-      </w:r>
-      <w:proofErr w:type="spellEnd"/>
-      <w:r>
-        <w:rPr>
-          <w:lang w:val="fr-FR"/>
-        </w:rPr>
-        <w:t xml:space="preserve"> /</w:t>
-      </w:r>
-      <w:r>
-        <w:rPr>
-          <w:lang w:val="fr-FR"/>
-        </w:rPr>
-        <w:t xml:space="preserve"> P[2]m</w:t>
-      </w:r>
-      <w:r>
-        <w:rPr>
-          <w:lang w:val="fr-FR"/>
-        </w:rPr>
-        <w:t xml:space="preserve"> </w:t>
-      </w:r>
-      <w:r>
-        <w:rPr>
-          <w:lang w:val="fr-FR"/>
-        </w:rPr>
-        <w:t>-</w:t>
-      </w:r>
-      <w:r>
-        <w:rPr>
-          <w:lang w:val="fr-FR"/>
-        </w:rPr>
-        <w:t xml:space="preserve"> P[1]</w:t>
-      </w:r>
-      <w:proofErr w:type="spellStart"/>
-      <w:r>
-        <w:rPr>
-          <w:lang w:val="fr-FR"/>
-        </w:rPr>
-        <w:t>dS</w:t>
-      </w:r>
-      <w:proofErr w:type="spellEnd"/>
-    </w:p>
-    <w:p>
-      <w:pPr>
-        <w:spacing w:after="0"/>
-        <w:jc w:val="both"/>
-        <w:rPr>
-          <w:lang w:val="fr-FR"/>
-        </w:rPr>
-      </w:pPr>
-    </w:p>
-    <w:p>
-      <w:pPr>
-        <w:spacing w:after="0"/>
-        <w:jc w:val="both"/>
-        <w:rPr>
-          <w:lang w:val="fr-FR"/>
-        </w:rPr>
-      </w:pPr>
-      <w:proofErr w:type="spellStart"/>
-      <w:r>
-        <w:t>dSr</w:t>
-      </w:r>
-      <w:proofErr w:type="spellEnd"/>
-      <w:r>
-        <w:t xml:space="preserve"> = </w:t>
-      </w:r>
-      <w:r>
-        <w:t xml:space="preserve">- </w:t>
-      </w:r>
-      <w:r>
-        <w:t>P[1]</w:t>
-      </w:r>
-      <w:proofErr w:type="spellStart"/>
-      <w:r>
-        <w:t>dS</w:t>
-      </w:r>
-      <w:proofErr w:type="spellEnd"/>
-      <w:r>
-        <w:t xml:space="preserve"> * (</w:t>
-      </w:r>
-      <w:r>
-        <w:rPr>
-          <w:lang w:val="fr-FR"/>
-        </w:rPr>
-        <w:t>P[1]m</w:t>
-      </w:r>
-      <w:r>
-        <w:rPr>
-          <w:lang w:val="fr-FR"/>
-        </w:rPr>
-        <w:t xml:space="preserve"> /</w:t>
-      </w:r>
-      <w:r>
-        <w:rPr>
-          <w:lang w:val="fr-FR"/>
-        </w:rPr>
-        <w:t xml:space="preserve"> P[2]m</w:t>
-      </w:r>
-      <w:r>
-        <w:rPr>
-          <w:lang w:val="fr-FR"/>
-        </w:rPr>
-        <w:t xml:space="preserve"> </w:t>
-      </w:r>
-      <w:r>
-        <w:rPr>
-          <w:lang w:val="fr-FR"/>
-        </w:rPr>
-        <w:t>+</w:t>
-      </w:r>
-      <w:r>
-        <w:rPr>
-          <w:lang w:val="fr-FR"/>
-        </w:rPr>
-        <w:t xml:space="preserve"> </w:t>
-      </w:r>
-      <w:r>
-        <w:rPr>
-          <w:lang w:val="fr-FR"/>
-        </w:rPr>
-        <w:t>1)</w:t>
-      </w:r>
-    </w:p>
-    <w:p>
-      <w:pPr>
-        <w:spacing w:after="0"/>
-        <w:jc w:val="both"/>
-        <w:rPr>
-          <w:lang w:val="fr-FR"/>
-        </w:rPr>
-      </w:pPr>
-    </w:p>
-    <w:p>
-      <w:pPr>
-        <w:spacing w:after="0"/>
-        <w:jc w:val="both"/>
-      </w:pPr>
-      <w:r>
-        <w:t>P[1]</w:t>
-      </w:r>
-      <w:proofErr w:type="spellStart"/>
-      <w:r>
-        <w:t>d</w:t>
-      </w:r>
-      <w:r>
-        <w:t>S</w:t>
-      </w:r>
-      <w:proofErr w:type="spellEnd"/>
-      <w:r>
-        <w:t xml:space="preserve"> </w:t>
-      </w:r>
-      <w:r>
-        <w:t xml:space="preserve"> = - </w:t>
-      </w:r>
-      <w:proofErr w:type="spellStart"/>
-      <w:r>
-        <w:t>dSr</w:t>
-      </w:r>
-      <w:proofErr w:type="spellEnd"/>
-      <w:r>
-        <w:t xml:space="preserve"> </w:t>
-      </w:r>
-      <w:r>
-        <w:t>/ (</w:t>
-      </w:r>
-      <w:r>
-        <w:t>P[1]m / P[2]m + 1)</w:t>
-      </w:r>
+      <w:r>
+        <w:t>m</w:t>
+      </w:r>
+    </w:p>
+    <w:p>
+      <w:pPr>
+        <w:spacing w:after="0"/>
+        <w:jc w:val="both"/>
+      </w:pPr>
     </w:p>
     <w:p>
       <w:pPr>
@@ -7355,6 +8752,7 @@
         <w:rPr>
           <w:lang w:val="en-GB"/>
         </w:rPr>
+        <w:lastRenderedPageBreak/>
         <w:t>Müller</w:t>
       </w:r>
       <w:proofErr w:type="spellEnd"/>
@@ -7471,7 +8869,7 @@
             <w:rPr>
               <w:noProof/>
             </w:rPr>
-            <w:t>16</w:t>
+            <w:t>8</w:t>
           </w:r>
         </w:fldSimple>
       </w:p>

</xml_diff>